<commit_message>
One more try at URL link
</commit_message>
<xml_diff>
--- a/final-documents/reputation-toolkit.docx
+++ b/final-documents/reputation-toolkit.docx
@@ -135,31 +135,10 @@
         <w:r>
           <w:rPr>
             <w:rStyle w:val="Hyperlink"/>
-            <w:i/>
           </w:rPr>
-          <w:t>http</w:t>
-        </w:r>
-        <w:r>
-          <w:rPr>
-            <w:rStyle w:val="Hyperlink"/>
-            <w:i/>
-          </w:rPr>
-          <w:t>s</w:t>
-        </w:r>
-        <w:r>
-          <w:rPr>
-            <w:rStyle w:val="Hyperlink"/>
-            <w:i/>
-          </w:rPr>
-          <w:t>://github.com/WebOfTrustInfo/portable-reputation-toolkit</w:t>
+          <w:t>https://github.com/WebOfTrustInfo/portable-reputation-toolkit</w:t>
         </w:r>
       </w:hyperlink>
-      <w:r>
-        <w:rPr>
-          <w:i/>
-        </w:rPr>
-        <w:t>.</w:t>
-      </w:r>
     </w:p>
     <w:p>
       <w:pPr>
@@ -1675,45 +1654,8 @@
                     <w:t xml:space="preserve">Authors: </w:t>
                   </w:r>
                   <w:r>
-                    <w:t xml:space="preserve">Christopher Allen, Tim </w:t>
-                  </w:r>
-                  <w:proofErr w:type="spellStart"/>
-                  <w:r>
-                    <w:t>Daubenschütz</w:t>
-                  </w:r>
-                  <w:proofErr w:type="spellEnd"/>
-                  <w:r>
-                    <w:t xml:space="preserve">, Manu </w:t>
-                  </w:r>
-                  <w:proofErr w:type="spellStart"/>
-                  <w:r>
-                    <w:t>Sporny</w:t>
-                  </w:r>
-                  <w:proofErr w:type="spellEnd"/>
-                  <w:r>
-                    <w:t xml:space="preserve">, Noah Thorp, Harlan Wood, Glenn </w:t>
-                  </w:r>
-                  <w:proofErr w:type="spellStart"/>
-                  <w:r>
-                    <w:t>Willen</w:t>
-                  </w:r>
-                  <w:proofErr w:type="spellEnd"/>
-                  <w:r>
-                    <w:t xml:space="preserve">, </w:t>
-                  </w:r>
-                  <w:proofErr w:type="gramStart"/>
-                  <w:r>
-                    <w:t>Alessandro</w:t>
-                  </w:r>
-                  <w:proofErr w:type="gramEnd"/>
-                  <w:r>
-                    <w:t xml:space="preserve"> </w:t>
-                  </w:r>
-                  <w:proofErr w:type="spellStart"/>
-                  <w:r>
-                    <w:t>Voto</w:t>
-                  </w:r>
-                  <w:proofErr w:type="spellEnd"/>
+                    <w:t>Christopher Allen, Tim Daubenschütz, Manu Sporny, Noah Thorp, Harlan Wood, Glenn Willen, Alessandro Voto</w:t>
+                  </w:r>
                 </w:p>
                 <w:p>
                   <w:pPr>
@@ -1817,27 +1759,12 @@
                     </w:rPr>
                     <w:t xml:space="preserve">Workshop Sponsors: </w:t>
                   </w:r>
-                  <w:proofErr w:type="spellStart"/>
                   <w:r>
                     <w:t>Blockstack</w:t>
                   </w:r>
-                  <w:proofErr w:type="spellEnd"/>
-                  <w:r>
-                    <w:t xml:space="preserve">, Microsoft, </w:t>
-                  </w:r>
-                  <w:proofErr w:type="spellStart"/>
-                  <w:r>
-                    <w:t>Netki</w:t>
-                  </w:r>
-                  <w:proofErr w:type="spellEnd"/>
-                  <w:r>
-                    <w:t xml:space="preserve">, Protocol Labs, </w:t>
-                  </w:r>
-                  <w:proofErr w:type="spellStart"/>
-                  <w:r>
-                    <w:t>Tierion</w:t>
-                  </w:r>
-                  <w:proofErr w:type="spellEnd"/>
+                  <w:r>
+                    <w:t>, Microsoft, Netki, Protocol Labs, Tierion</w:t>
+                  </w:r>
                 </w:p>
                 <w:p>
                   <w:r>
@@ -1864,24 +1791,11 @@
                     <w:t>and Brian Weller</w:t>
                   </w:r>
                   <w:r>
-                    <w:t xml:space="preserve">, additional paper editorial &amp; layout by Shannon Appelcline, and additional support by </w:t>
-                  </w:r>
-                  <w:proofErr w:type="spellStart"/>
-                  <w:r>
-                    <w:t>Kiara</w:t>
-                  </w:r>
-                  <w:proofErr w:type="spellEnd"/>
-                  <w:r>
-                    <w:t xml:space="preserve"> Robles</w:t>
-                  </w:r>
-                  <w:r>
-                    <w:t xml:space="preserve"> and Marta </w:t>
-                  </w:r>
-                  <w:proofErr w:type="spellStart"/>
-                  <w:r>
-                    <w:t>Piekarska</w:t>
-                  </w:r>
-                  <w:proofErr w:type="spellEnd"/>
+                    <w:t>, additional paper editorial &amp; layout by Shannon Appelcline, and additional support by Kiara Robles</w:t>
+                  </w:r>
+                  <w:r>
+                    <w:t xml:space="preserve"> and Marta Piekarska</w:t>
+                  </w:r>
                   <w:r>
                     <w:t>.</w:t>
                   </w:r>
@@ -1902,23 +1816,7 @@
                 </w:p>
                 <w:p>
                   <w:r>
-                    <w:t xml:space="preserve">The design workshop and this paper are just starting points for </w:t>
-                  </w:r>
-                  <w:proofErr w:type="gramStart"/>
-                  <w:r>
-                    <w:t>Rebooting</w:t>
-                  </w:r>
-                  <w:proofErr w:type="gramEnd"/>
-                  <w:r>
-                    <w:t xml:space="preserve"> the Web of Trust. If you have any comments, thoughts, or expansions on this paper, please post them to our </w:t>
-                  </w:r>
-                  <w:proofErr w:type="spellStart"/>
-                  <w:r>
-                    <w:t>GitHub</w:t>
-                  </w:r>
-                  <w:proofErr w:type="spellEnd"/>
-                  <w:r>
-                    <w:t xml:space="preserve"> issues page: </w:t>
+                    <w:t xml:space="preserve">The design workshop and this paper are just starting points for Rebooting the Web of Trust. If you have any comments, thoughts, or expansions on this paper, please post them to our GitHub issues page: </w:t>
                   </w:r>
                   <w:r>
                     <w:tab/>

</xml_diff>

<commit_message>
Slight reformatting to make sure pages were consistent.
</commit_message>
<xml_diff>
--- a/final-documents/reputation-toolkit.docx
+++ b/final-documents/reputation-toolkit.docx
@@ -12,15 +12,15 @@
           <w:noProof/>
         </w:rPr>
         <w:drawing>
-          <wp:anchor distT="411480" distB="0" distL="118745" distR="118745" simplePos="0" relativeHeight="251659264" behindDoc="0" locked="0" layoutInCell="1" allowOverlap="1">
+          <wp:anchor distT="365760" distB="0" distL="118745" distR="118745" simplePos="0" relativeHeight="251659264" behindDoc="0" locked="0" layoutInCell="1" allowOverlap="1">
             <wp:simplePos x="0" y="0"/>
             <wp:positionH relativeFrom="column">
-              <wp:posOffset>-468376</wp:posOffset>
+              <wp:posOffset>0</wp:posOffset>
             </wp:positionH>
             <wp:positionV relativeFrom="paragraph">
-              <wp:posOffset>5340096</wp:posOffset>
+              <wp:posOffset>5340350</wp:posOffset>
             </wp:positionV>
-            <wp:extent cx="6402832" cy="3172968"/>
+            <wp:extent cx="6400800" cy="3175000"/>
             <wp:effectExtent l="25400" t="0" r="0" b="0"/>
             <wp:wrapSquare wrapText="bothSides"/>
             <wp:docPr id="1" name="" descr="sponsors-rwt3.jpg"/>
@@ -56,10 +56,10 @@
         </w:drawing>
       </w:r>
       <w:r>
-        <w:t xml:space="preserve">Portable Reputation Toolkit </w:t>
-      </w:r>
-      <w:r>
-        <w:t xml:space="preserve">    </w:t>
+        <w:t>Portable Reputation Toolkit</w:t>
+      </w:r>
+      <w:r>
+        <w:t xml:space="preserve"> </w:t>
       </w:r>
       <w:r>
         <w:t>Use Cases</w:t>
@@ -106,9 +106,11 @@
         </w:rPr>
         <w:sectPr>
           <w:footerReference w:type="default" r:id="rId7"/>
+          <w:type w:val="continuous"/>
           <w:pgSz w:w="12240" w:h="15840"/>
-          <w:pgMar w:top="1440" w:right="1800" w:bottom="1440" w:left="1800" w:gutter="0"/>
+          <w:pgMar w:top="1440" w:right="1080" w:bottom="1440" w:left="1080" w:gutter="0"/>
           <w:titlePg/>
+          <w:printerSettings r:id="rId8"/>
         </w:sectPr>
       </w:pPr>
     </w:p>
@@ -131,12 +133,12 @@
         </w:rPr>
         <w:t xml:space="preserve"> at </w:t>
       </w:r>
-      <w:hyperlink r:id="rId8" w:history="1">
+      <w:hyperlink r:id="rId9" w:history="1">
         <w:r>
           <w:rPr>
             <w:rStyle w:val="Hyperlink"/>
           </w:rPr>
-          <w:t>https://github.com/WebOfTrustInfo/portable-reputation-toolkit</w:t>
+          <w:t>https://github.com/WebOfTrustInfo/portable-reputation-toolkit/</w:t>
         </w:r>
       </w:hyperlink>
     </w:p>
@@ -269,8 +271,13 @@
         <w:t>Roles:</w:t>
       </w:r>
       <w:r>
-        <w:t xml:space="preserve"> Assertion Maker, Evidence Provider, Reader, Journalist</w:t>
-      </w:r>
+        <w:t xml:space="preserve"> Assertion Maker, Evidence Provider, Reader, </w:t>
+      </w:r>
+      <w:proofErr w:type="gramStart"/>
+      <w:r>
+        <w:t>Journalist</w:t>
+      </w:r>
+      <w:proofErr w:type="gramEnd"/>
     </w:p>
     <w:p>
       <w:pPr>
@@ -283,8 +290,13 @@
         <w:t>Claim Types:</w:t>
       </w:r>
       <w:r>
-        <w:t xml:space="preserve"> Assertion, Evidence, Evaluation</w:t>
-      </w:r>
+        <w:t xml:space="preserve"> Assertion, Evidence, </w:t>
+      </w:r>
+      <w:proofErr w:type="gramStart"/>
+      <w:r>
+        <w:t>Evaluation</w:t>
+      </w:r>
+      <w:proofErr w:type="gramEnd"/>
     </w:p>
     <w:p>
       <w:pPr>
@@ -344,7 +356,15 @@
         <w:pStyle w:val="BodyText"/>
       </w:pPr>
       <w:r>
-        <w:t xml:space="preserve">Juan is a trusted news source who is has been certified for his skills using a Decentralized Certification (see below). The videos are signed by Juan’s private key associated with a distributed identifier (DID). </w:t>
+        <w:t xml:space="preserve">Juan is a trusted news source </w:t>
+      </w:r>
+      <w:proofErr w:type="gramStart"/>
+      <w:r>
+        <w:t>who</w:t>
+      </w:r>
+      <w:proofErr w:type="gramEnd"/>
+      <w:r>
+        <w:t xml:space="preserve"> is has been certified for his skills using a Decentralized Certification (see below). The videos are signed by Juan’s private key associated with a distributed identifier (DID). </w:t>
       </w:r>
       <w:r>
         <w:rPr>
@@ -475,7 +495,15 @@
         <w:t>Roles:</w:t>
       </w:r>
       <w:r>
-        <w:t xml:space="preserve"> Employer, Worker, Skill Evaluator</w:t>
+        <w:t xml:space="preserve"> Employer, Worker, </w:t>
+      </w:r>
+      <w:proofErr w:type="gramStart"/>
+      <w:r>
+        <w:t>Skill</w:t>
+      </w:r>
+      <w:proofErr w:type="gramEnd"/>
+      <w:r>
+        <w:t xml:space="preserve"> Evaluator</w:t>
       </w:r>
     </w:p>
     <w:p>
@@ -620,8 +648,13 @@
         <w:t>Roles:</w:t>
       </w:r>
       <w:r>
-        <w:t xml:space="preserve"> Product Owner, Supplier, Worker, Retailer, Shopper</w:t>
-      </w:r>
+        <w:t xml:space="preserve"> Product Owner, Supplier, Worker, Retailer, </w:t>
+      </w:r>
+      <w:proofErr w:type="gramStart"/>
+      <w:r>
+        <w:t>Shopper</w:t>
+      </w:r>
+      <w:proofErr w:type="gramEnd"/>
     </w:p>
     <w:p>
       <w:pPr>
@@ -669,7 +702,15 @@
         <w:t>assertion</w:t>
       </w:r>
       <w:r>
-        <w:t xml:space="preserve"> that their Fair Blend coffee product is Fair Trade and signs it with their DID private key. The </w:t>
+        <w:t xml:space="preserve"> that their Fair Blend coffee product is Fair Trade and signs it with </w:t>
+      </w:r>
+      <w:proofErr w:type="gramStart"/>
+      <w:r>
+        <w:t>their</w:t>
+      </w:r>
+      <w:proofErr w:type="gramEnd"/>
+      <w:r>
+        <w:t xml:space="preserve"> DID private key. The </w:t>
       </w:r>
       <w:r>
         <w:rPr>
@@ -758,7 +799,15 @@
         <w:t>evidence</w:t>
       </w:r>
       <w:r>
-        <w:t xml:space="preserve"> of their transaction and signs it with their DID. This </w:t>
+        <w:t xml:space="preserve"> of their transaction and signs it with </w:t>
+      </w:r>
+      <w:proofErr w:type="gramStart"/>
+      <w:r>
+        <w:t>their</w:t>
+      </w:r>
+      <w:proofErr w:type="gramEnd"/>
+      <w:r>
+        <w:t xml:space="preserve"> DID. This </w:t>
       </w:r>
       <w:r>
         <w:rPr>
@@ -1283,7 +1332,15 @@
         <w:t>Assertion</w:t>
       </w:r>
       <w:r>
-        <w:t xml:space="preserve"> using a JSON-LD claim format. It is signed with their DID and timestamped with a decentralized timestamping service like Open Timestamps. The assertion includes the submitter’s DID and a target identifier that the the assertion is about. Later claims can evaluate or invalidate the statements by pointing to the assertion.</w:t>
+        <w:t xml:space="preserve"> using a JSON-LD claim format. It is signed with their DID and timestamped with a decentralized timestamping service like Open Timestamps. The assertion includes the submitter’s DID and a target identifier that </w:t>
+      </w:r>
+      <w:proofErr w:type="gramStart"/>
+      <w:r>
+        <w:t>the the</w:t>
+      </w:r>
+      <w:proofErr w:type="gramEnd"/>
+      <w:r>
+        <w:t xml:space="preserve"> assertion is about. Later claims can evaluate or invalidate the statements by pointing to the assertion.</w:t>
       </w:r>
     </w:p>
     <w:p>
@@ -1317,7 +1374,15 @@
         <w:t>Evaluation</w:t>
       </w:r>
       <w:r>
-        <w:t>. An evaluation references an assertion and evidence. It supports or refutes the assertion. This evaluation will always point to an assertion, and have a true/false or 0-1 float value judging its "truthfulness". Evaluations are signed by the creators DID and timestamped.</w:t>
+        <w:t xml:space="preserve">. An evaluation references an assertion and evidence. It supports or refutes the assertion. This evaluation will always point to an assertion, and have a true/false or </w:t>
+      </w:r>
+      <w:proofErr w:type="gramStart"/>
+      <w:r>
+        <w:t>0-1 float</w:t>
+      </w:r>
+      <w:proofErr w:type="gramEnd"/>
+      <w:r>
+        <w:t xml:space="preserve"> value judging its "truthfulness". Evaluations are signed by the creators DID and timestamped.</w:t>
       </w:r>
     </w:p>
     <w:p>
@@ -1347,7 +1412,7 @@
           <w:pgMar w:top="1440" w:right="1080" w:bottom="1440" w:left="1080" w:gutter="0"/>
           <w:cols w:num="2"/>
           <w:titlePg/>
-          <w:printerSettings r:id="rId9"/>
+          <w:printerSettings r:id="rId10"/>
         </w:sectPr>
       </w:pPr>
       <w:bookmarkStart w:id="5" w:name="appendix-example-workflow-for-decentrali"/>
@@ -1396,7 +1461,7 @@
                     <pic:cNvPicPr/>
                   </pic:nvPicPr>
                   <pic:blipFill>
-                    <a:blip r:embed="rId10"/>
+                    <a:blip r:embed="rId11"/>
                     <a:stretch>
                       <a:fillRect/>
                     </a:stretch>
@@ -1470,7 +1535,7 @@
                     <pic:cNvPicPr/>
                   </pic:nvPicPr>
                   <pic:blipFill>
-                    <a:blip r:embed="rId11"/>
+                    <a:blip r:embed="rId12"/>
                     <a:stretch>
                       <a:fillRect/>
                     </a:stretch>
@@ -1527,7 +1592,7 @@
                     <pic:cNvPicPr/>
                   </pic:nvPicPr>
                   <pic:blipFill>
-                    <a:blip r:embed="rId12"/>
+                    <a:blip r:embed="rId13"/>
                     <a:stretch>
                       <a:fillRect/>
                     </a:stretch>
@@ -1584,7 +1649,7 @@
                     <pic:cNvPicPr/>
                   </pic:nvPicPr>
                   <pic:blipFill>
-                    <a:blip r:embed="rId13"/>
+                    <a:blip r:embed="rId14"/>
                     <a:stretch>
                       <a:fillRect/>
                     </a:stretch>
@@ -1654,7 +1719,15 @@
                     <w:t xml:space="preserve">Authors: </w:t>
                   </w:r>
                   <w:r>
-                    <w:t>Christopher Allen, Tim Daubenschütz, Manu Sporny, Noah Thorp, Harlan Wood, Glenn Willen, Alessandro Voto</w:t>
+                    <w:t xml:space="preserve">Christopher Allen, Tim Daubenschütz, Manu Sporny, Noah Thorp, Harlan Wood, Glenn Willen, </w:t>
+                  </w:r>
+                  <w:proofErr w:type="gramStart"/>
+                  <w:r>
+                    <w:t>Alessandro</w:t>
+                  </w:r>
+                  <w:proofErr w:type="gramEnd"/>
+                  <w:r>
+                    <w:t xml:space="preserve"> Voto</w:t>
                   </w:r>
                 </w:p>
                 <w:p>
@@ -1689,7 +1762,7 @@
                   <w:r>
                     <w:t xml:space="preserve">This paper was produced as part of the </w:t>
                   </w:r>
-                  <w:hyperlink r:id="rId14" w:history="1">
+                  <w:hyperlink r:id="rId15" w:history="1">
                     <w:r>
                       <w:rPr>
                         <w:rStyle w:val="Hyperlink"/>
@@ -1816,7 +1889,15 @@
                 </w:p>
                 <w:p>
                   <w:r>
-                    <w:t xml:space="preserve">The design workshop and this paper are just starting points for Rebooting the Web of Trust. If you have any comments, thoughts, or expansions on this paper, please post them to our GitHub issues page: </w:t>
+                    <w:t xml:space="preserve">The design workshop and this paper are just starting points for </w:t>
+                  </w:r>
+                  <w:proofErr w:type="gramStart"/>
+                  <w:r>
+                    <w:t>Rebooting</w:t>
+                  </w:r>
+                  <w:proofErr w:type="gramEnd"/>
+                  <w:r>
+                    <w:t xml:space="preserve"> the Web of Trust. If you have any comments, thoughts, or expansions on this paper, please post them to our GitHub issues page: </w:t>
                   </w:r>
                   <w:r>
                     <w:tab/>
@@ -1826,7 +1907,7 @@
                   <w:pPr>
                     <w:ind w:firstLine="720"/>
                   </w:pPr>
-                  <w:hyperlink r:id="rId15" w:history="1">
+                  <w:hyperlink r:id="rId16" w:history="1">
                     <w:r>
                       <w:rPr>
                         <w:rStyle w:val="Hyperlink"/>
@@ -1880,7 +1961,8 @@
       <w:type w:val="continuous"/>
       <w:pgSz w:w="12240" w:h="15840"/>
       <w:pgMar w:top="1440" w:right="1080" w:bottom="1440" w:left="1080" w:gutter="0"/>
-      <w:printerSettings r:id="rId16"/>
+      <w:titlePg/>
+      <w:printerSettings r:id="rId17"/>
     </w:sectPr>
   </w:body>
 </w:document>

</xml_diff>

<commit_message>
Yet more minor reformatting in the hope of links linking.
</commit_message>
<xml_diff>
--- a/final-documents/reputation-toolkit.docx
+++ b/final-documents/reputation-toolkit.docx
@@ -12,7 +12,7 @@
           <w:noProof/>
         </w:rPr>
         <w:drawing>
-          <wp:anchor distT="365760" distB="0" distL="118745" distR="118745" simplePos="0" relativeHeight="251659264" behindDoc="0" locked="0" layoutInCell="1" allowOverlap="1">
+          <wp:anchor distT="301625" distB="0" distL="118745" distR="118745" simplePos="0" relativeHeight="251659264" behindDoc="0" locked="0" layoutInCell="1" allowOverlap="1">
             <wp:simplePos x="0" y="0"/>
             <wp:positionH relativeFrom="column">
               <wp:posOffset>0</wp:posOffset>
@@ -131,24 +131,42 @@
         <w:rPr>
           <w:i/>
         </w:rPr>
-        <w:t xml:space="preserve"> at </w:t>
-      </w:r>
-      <w:hyperlink r:id="rId9" w:history="1">
-        <w:r>
-          <w:rPr>
-            <w:rStyle w:val="Hyperlink"/>
-          </w:rPr>
-          <w:t>https://github.com/WebOfTrustInfo/portable-reputation-toolkit/</w:t>
-        </w:r>
-      </w:hyperlink>
+        <w:t xml:space="preserve"> at</w:t>
+      </w:r>
+      <w:r>
+        <w:rPr>
+          <w:i/>
+        </w:rPr>
+        <w:t>:</w:t>
+      </w:r>
+    </w:p>
+    <w:bookmarkStart w:id="0" w:name="the-goal-decentralized-verification"/>
+    <w:bookmarkEnd w:id="0"/>
+    <w:p>
+      <w:r>
+        <w:fldChar w:fldCharType="begin"/>
+      </w:r>
+      <w:r>
+        <w:instrText xml:space="preserve"> HYPERLINK "https://github.com/WebOfTrustInfo/portable-reputation-toolkit/" </w:instrText>
+      </w:r>
+      <w:r>
+        <w:fldChar w:fldCharType="separate"/>
+      </w:r>
+      <w:r>
+        <w:rPr>
+          <w:rStyle w:val="Hyperlink"/>
+        </w:rPr>
+        <w:t>https://github.com/WebOfTrustInfo/portable-reputation-toolkit/</w:t>
+      </w:r>
+      <w:r>
+        <w:fldChar w:fldCharType="end"/>
+      </w:r>
     </w:p>
     <w:p>
       <w:pPr>
         <w:pStyle w:val="Heading2"/>
         <w:jc w:val="left"/>
       </w:pPr>
-      <w:bookmarkStart w:id="0" w:name="the-goal-decentralized-verification"/>
-      <w:bookmarkEnd w:id="0"/>
       <w:r>
         <w:t>The Goal: Decentralized Verification</w:t>
       </w:r>
@@ -271,13 +289,8 @@
         <w:t>Roles:</w:t>
       </w:r>
       <w:r>
-        <w:t xml:space="preserve"> Assertion Maker, Evidence Provider, Reader, </w:t>
-      </w:r>
-      <w:proofErr w:type="gramStart"/>
-      <w:r>
-        <w:t>Journalist</w:t>
-      </w:r>
-      <w:proofErr w:type="gramEnd"/>
+        <w:t xml:space="preserve"> Assertion Maker, Evidence Provider, Reader, Journalist</w:t>
+      </w:r>
     </w:p>
     <w:p>
       <w:pPr>
@@ -290,13 +303,8 @@
         <w:t>Claim Types:</w:t>
       </w:r>
       <w:r>
-        <w:t xml:space="preserve"> Assertion, Evidence, </w:t>
-      </w:r>
-      <w:proofErr w:type="gramStart"/>
-      <w:r>
-        <w:t>Evaluation</w:t>
-      </w:r>
-      <w:proofErr w:type="gramEnd"/>
+        <w:t xml:space="preserve"> Assertion, Evidence, Evaluation</w:t>
+      </w:r>
     </w:p>
     <w:p>
       <w:pPr>
@@ -356,15 +364,7 @@
         <w:pStyle w:val="BodyText"/>
       </w:pPr>
       <w:r>
-        <w:t xml:space="preserve">Juan is a trusted news source </w:t>
-      </w:r>
-      <w:proofErr w:type="gramStart"/>
-      <w:r>
-        <w:t>who</w:t>
-      </w:r>
-      <w:proofErr w:type="gramEnd"/>
-      <w:r>
-        <w:t xml:space="preserve"> is has been certified for his skills using a Decentralized Certification (see below). The videos are signed by Juan’s private key associated with a distributed identifier (DID). </w:t>
+        <w:t xml:space="preserve">Juan is a trusted news source who is has been certified for his skills using a Decentralized Certification (see below). The videos are signed by Juan’s private key associated with a distributed identifier (DID). </w:t>
       </w:r>
       <w:r>
         <w:rPr>
@@ -495,15 +495,7 @@
         <w:t>Roles:</w:t>
       </w:r>
       <w:r>
-        <w:t xml:space="preserve"> Employer, Worker, </w:t>
-      </w:r>
-      <w:proofErr w:type="gramStart"/>
-      <w:r>
-        <w:t>Skill</w:t>
-      </w:r>
-      <w:proofErr w:type="gramEnd"/>
-      <w:r>
-        <w:t xml:space="preserve"> Evaluator</w:t>
+        <w:t xml:space="preserve"> Employer, Worker, Skill Evaluator</w:t>
       </w:r>
     </w:p>
     <w:p>
@@ -648,13 +640,8 @@
         <w:t>Roles:</w:t>
       </w:r>
       <w:r>
-        <w:t xml:space="preserve"> Product Owner, Supplier, Worker, Retailer, </w:t>
-      </w:r>
-      <w:proofErr w:type="gramStart"/>
-      <w:r>
-        <w:t>Shopper</w:t>
-      </w:r>
-      <w:proofErr w:type="gramEnd"/>
+        <w:t xml:space="preserve"> Product Owner, Supplier, Worker, Retailer, Shopper</w:t>
+      </w:r>
     </w:p>
     <w:p>
       <w:pPr>
@@ -702,15 +689,7 @@
         <w:t>assertion</w:t>
       </w:r>
       <w:r>
-        <w:t xml:space="preserve"> that their Fair Blend coffee product is Fair Trade and signs it with </w:t>
-      </w:r>
-      <w:proofErr w:type="gramStart"/>
-      <w:r>
-        <w:t>their</w:t>
-      </w:r>
-      <w:proofErr w:type="gramEnd"/>
-      <w:r>
-        <w:t xml:space="preserve"> DID private key. The </w:t>
+        <w:t xml:space="preserve"> that their Fair Blend coffee product is Fair Trade and signs it with their DID private key. The </w:t>
       </w:r>
       <w:r>
         <w:rPr>
@@ -799,15 +778,7 @@
         <w:t>evidence</w:t>
       </w:r>
       <w:r>
-        <w:t xml:space="preserve"> of their transaction and signs it with </w:t>
-      </w:r>
-      <w:proofErr w:type="gramStart"/>
-      <w:r>
-        <w:t>their</w:t>
-      </w:r>
-      <w:proofErr w:type="gramEnd"/>
-      <w:r>
-        <w:t xml:space="preserve"> DID. This </w:t>
+        <w:t xml:space="preserve"> of their transaction and signs it with their DID. This </w:t>
       </w:r>
       <w:r>
         <w:rPr>
@@ -1332,15 +1303,7 @@
         <w:t>Assertion</w:t>
       </w:r>
       <w:r>
-        <w:t xml:space="preserve"> using a JSON-LD claim format. It is signed with their DID and timestamped with a decentralized timestamping service like Open Timestamps. The assertion includes the submitter’s DID and a target identifier that </w:t>
-      </w:r>
-      <w:proofErr w:type="gramStart"/>
-      <w:r>
-        <w:t>the the</w:t>
-      </w:r>
-      <w:proofErr w:type="gramEnd"/>
-      <w:r>
-        <w:t xml:space="preserve"> assertion is about. Later claims can evaluate or invalidate the statements by pointing to the assertion.</w:t>
+        <w:t xml:space="preserve"> using a JSON-LD claim format. It is signed with their DID and timestamped with a decentralized timestamping service like Open Timestamps. The assertion includes the submitter’s DID and a target identifier that the the assertion is about. Later claims can evaluate or invalidate the statements by pointing to the assertion.</w:t>
       </w:r>
     </w:p>
     <w:p>
@@ -1374,15 +1337,7 @@
         <w:t>Evaluation</w:t>
       </w:r>
       <w:r>
-        <w:t xml:space="preserve">. An evaluation references an assertion and evidence. It supports or refutes the assertion. This evaluation will always point to an assertion, and have a true/false or </w:t>
-      </w:r>
-      <w:proofErr w:type="gramStart"/>
-      <w:r>
-        <w:t>0-1 float</w:t>
-      </w:r>
-      <w:proofErr w:type="gramEnd"/>
-      <w:r>
-        <w:t xml:space="preserve"> value judging its "truthfulness". Evaluations are signed by the creators DID and timestamped.</w:t>
+        <w:t>. An evaluation references an assertion and evidence. It supports or refutes the assertion. This evaluation will always point to an assertion, and have a true/false or 0-1 float value judging its "truthfulness". Evaluations are signed by the creators DID and timestamped.</w:t>
       </w:r>
     </w:p>
     <w:p>
@@ -1412,7 +1367,7 @@
           <w:pgMar w:top="1440" w:right="1080" w:bottom="1440" w:left="1080" w:gutter="0"/>
           <w:cols w:num="2"/>
           <w:titlePg/>
-          <w:printerSettings r:id="rId10"/>
+          <w:printerSettings r:id="rId9"/>
         </w:sectPr>
       </w:pPr>
       <w:bookmarkStart w:id="5" w:name="appendix-example-workflow-for-decentrali"/>
@@ -1461,7 +1416,7 @@
                     <pic:cNvPicPr/>
                   </pic:nvPicPr>
                   <pic:blipFill>
-                    <a:blip r:embed="rId11"/>
+                    <a:blip r:embed="rId10"/>
                     <a:stretch>
                       <a:fillRect/>
                     </a:stretch>
@@ -1535,7 +1490,7 @@
                     <pic:cNvPicPr/>
                   </pic:nvPicPr>
                   <pic:blipFill>
-                    <a:blip r:embed="rId12"/>
+                    <a:blip r:embed="rId11"/>
                     <a:stretch>
                       <a:fillRect/>
                     </a:stretch>
@@ -1592,7 +1547,7 @@
                     <pic:cNvPicPr/>
                   </pic:nvPicPr>
                   <pic:blipFill>
-                    <a:blip r:embed="rId13"/>
+                    <a:blip r:embed="rId12"/>
                     <a:stretch>
                       <a:fillRect/>
                     </a:stretch>
@@ -1649,7 +1604,7 @@
                     <pic:cNvPicPr/>
                   </pic:nvPicPr>
                   <pic:blipFill>
-                    <a:blip r:embed="rId14"/>
+                    <a:blip r:embed="rId13"/>
                     <a:stretch>
                       <a:fillRect/>
                     </a:stretch>
@@ -1719,15 +1674,7 @@
                     <w:t xml:space="preserve">Authors: </w:t>
                   </w:r>
                   <w:r>
-                    <w:t xml:space="preserve">Christopher Allen, Tim Daubenschütz, Manu Sporny, Noah Thorp, Harlan Wood, Glenn Willen, </w:t>
-                  </w:r>
-                  <w:proofErr w:type="gramStart"/>
-                  <w:r>
-                    <w:t>Alessandro</w:t>
-                  </w:r>
-                  <w:proofErr w:type="gramEnd"/>
-                  <w:r>
-                    <w:t xml:space="preserve"> Voto</w:t>
+                    <w:t>Christopher Allen, Tim Daubenschütz, Manu Sporny, Noah Thorp, Harlan Wood, Glenn Willen, Alessandro Voto</w:t>
                   </w:r>
                 </w:p>
                 <w:p>
@@ -1762,7 +1709,7 @@
                   <w:r>
                     <w:t xml:space="preserve">This paper was produced as part of the </w:t>
                   </w:r>
-                  <w:hyperlink r:id="rId15" w:history="1">
+                  <w:hyperlink r:id="rId14" w:history="1">
                     <w:r>
                       <w:rPr>
                         <w:rStyle w:val="Hyperlink"/>
@@ -1889,15 +1836,7 @@
                 </w:p>
                 <w:p>
                   <w:r>
-                    <w:t xml:space="preserve">The design workshop and this paper are just starting points for </w:t>
-                  </w:r>
-                  <w:proofErr w:type="gramStart"/>
-                  <w:r>
-                    <w:t>Rebooting</w:t>
-                  </w:r>
-                  <w:proofErr w:type="gramEnd"/>
-                  <w:r>
-                    <w:t xml:space="preserve"> the Web of Trust. If you have any comments, thoughts, or expansions on this paper, please post them to our GitHub issues page: </w:t>
+                    <w:t xml:space="preserve">The design workshop and this paper are just starting points for Rebooting the Web of Trust. If you have any comments, thoughts, or expansions on this paper, please post them to our GitHub issues page: </w:t>
                   </w:r>
                   <w:r>
                     <w:tab/>
@@ -1907,7 +1846,7 @@
                   <w:pPr>
                     <w:ind w:firstLine="720"/>
                   </w:pPr>
-                  <w:hyperlink r:id="rId16" w:history="1">
+                  <w:hyperlink r:id="rId15" w:history="1">
                     <w:r>
                       <w:rPr>
                         <w:rStyle w:val="Hyperlink"/>
@@ -1962,7 +1901,7 @@
       <w:pgSz w:w="12240" w:h="15840"/>
       <w:pgMar w:top="1440" w:right="1080" w:bottom="1440" w:left="1080" w:gutter="0"/>
       <w:titlePg/>
-      <w:printerSettings r:id="rId17"/>
+      <w:printerSettings r:id="rId16"/>
     </w:sectPr>
   </w:body>
 </w:document>

</xml_diff>

<commit_message>
Added URL to credits box.
</commit_message>
<xml_diff>
--- a/final-documents/reputation-toolkit.docx
+++ b/final-documents/reputation-toolkit.docx
@@ -289,8 +289,13 @@
         <w:t>Roles:</w:t>
       </w:r>
       <w:r>
-        <w:t xml:space="preserve"> Assertion Maker, Evidence Provider, Reader, Journalist</w:t>
-      </w:r>
+        <w:t xml:space="preserve"> Assertion Maker, Evidence Provider, Reader, </w:t>
+      </w:r>
+      <w:proofErr w:type="gramStart"/>
+      <w:r>
+        <w:t>Journalist</w:t>
+      </w:r>
+      <w:proofErr w:type="gramEnd"/>
     </w:p>
     <w:p>
       <w:pPr>
@@ -303,8 +308,13 @@
         <w:t>Claim Types:</w:t>
       </w:r>
       <w:r>
-        <w:t xml:space="preserve"> Assertion, Evidence, Evaluation</w:t>
-      </w:r>
+        <w:t xml:space="preserve"> Assertion, Evidence, </w:t>
+      </w:r>
+      <w:proofErr w:type="gramStart"/>
+      <w:r>
+        <w:t>Evaluation</w:t>
+      </w:r>
+      <w:proofErr w:type="gramEnd"/>
     </w:p>
     <w:p>
       <w:pPr>
@@ -364,7 +374,15 @@
         <w:pStyle w:val="BodyText"/>
       </w:pPr>
       <w:r>
-        <w:t xml:space="preserve">Juan is a trusted news source who is has been certified for his skills using a Decentralized Certification (see below). The videos are signed by Juan’s private key associated with a distributed identifier (DID). </w:t>
+        <w:t xml:space="preserve">Juan is a trusted news source </w:t>
+      </w:r>
+      <w:proofErr w:type="gramStart"/>
+      <w:r>
+        <w:t>who</w:t>
+      </w:r>
+      <w:proofErr w:type="gramEnd"/>
+      <w:r>
+        <w:t xml:space="preserve"> is has been certified for his skills using a Decentralized Certification (see below). The videos are signed by Juan’s private key associated with a distributed identifier (DID). </w:t>
       </w:r>
       <w:r>
         <w:rPr>
@@ -495,7 +513,15 @@
         <w:t>Roles:</w:t>
       </w:r>
       <w:r>
-        <w:t xml:space="preserve"> Employer, Worker, Skill Evaluator</w:t>
+        <w:t xml:space="preserve"> Employer, Worker, </w:t>
+      </w:r>
+      <w:proofErr w:type="gramStart"/>
+      <w:r>
+        <w:t>Skill</w:t>
+      </w:r>
+      <w:proofErr w:type="gramEnd"/>
+      <w:r>
+        <w:t xml:space="preserve"> Evaluator</w:t>
       </w:r>
     </w:p>
     <w:p>
@@ -640,8 +666,13 @@
         <w:t>Roles:</w:t>
       </w:r>
       <w:r>
-        <w:t xml:space="preserve"> Product Owner, Supplier, Worker, Retailer, Shopper</w:t>
-      </w:r>
+        <w:t xml:space="preserve"> Product Owner, Supplier, Worker, Retailer, </w:t>
+      </w:r>
+      <w:proofErr w:type="gramStart"/>
+      <w:r>
+        <w:t>Shopper</w:t>
+      </w:r>
+      <w:proofErr w:type="gramEnd"/>
     </w:p>
     <w:p>
       <w:pPr>
@@ -689,7 +720,15 @@
         <w:t>assertion</w:t>
       </w:r>
       <w:r>
-        <w:t xml:space="preserve"> that their Fair Blend coffee product is Fair Trade and signs it with their DID private key. The </w:t>
+        <w:t xml:space="preserve"> that their Fair Blend coffee product is Fair Trade and signs it with </w:t>
+      </w:r>
+      <w:proofErr w:type="gramStart"/>
+      <w:r>
+        <w:t>their</w:t>
+      </w:r>
+      <w:proofErr w:type="gramEnd"/>
+      <w:r>
+        <w:t xml:space="preserve"> DID private key. The </w:t>
       </w:r>
       <w:r>
         <w:rPr>
@@ -778,7 +817,15 @@
         <w:t>evidence</w:t>
       </w:r>
       <w:r>
-        <w:t xml:space="preserve"> of their transaction and signs it with their DID. This </w:t>
+        <w:t xml:space="preserve"> of their transaction and signs it with </w:t>
+      </w:r>
+      <w:proofErr w:type="gramStart"/>
+      <w:r>
+        <w:t>their</w:t>
+      </w:r>
+      <w:proofErr w:type="gramEnd"/>
+      <w:r>
+        <w:t xml:space="preserve"> DID. This </w:t>
       </w:r>
       <w:r>
         <w:rPr>
@@ -1303,7 +1350,15 @@
         <w:t>Assertion</w:t>
       </w:r>
       <w:r>
-        <w:t xml:space="preserve"> using a JSON-LD claim format. It is signed with their DID and timestamped with a decentralized timestamping service like Open Timestamps. The assertion includes the submitter’s DID and a target identifier that the the assertion is about. Later claims can evaluate or invalidate the statements by pointing to the assertion.</w:t>
+        <w:t xml:space="preserve"> using a JSON-LD claim format. It is signed with their DID and timestamped with a decentralized timestamping service like Open Timestamps. The assertion includes the submitter’s DID and a target identifier that </w:t>
+      </w:r>
+      <w:proofErr w:type="gramStart"/>
+      <w:r>
+        <w:t>the the</w:t>
+      </w:r>
+      <w:proofErr w:type="gramEnd"/>
+      <w:r>
+        <w:t xml:space="preserve"> assertion is about. Later claims can evaluate or invalidate the statements by pointing to the assertion.</w:t>
       </w:r>
     </w:p>
     <w:p>
@@ -1337,7 +1392,15 @@
         <w:t>Evaluation</w:t>
       </w:r>
       <w:r>
-        <w:t>. An evaluation references an assertion and evidence. It supports or refutes the assertion. This evaluation will always point to an assertion, and have a true/false or 0-1 float value judging its "truthfulness". Evaluations are signed by the creators DID and timestamped.</w:t>
+        <w:t xml:space="preserve">. An evaluation references an assertion and evidence. It supports or refutes the assertion. This evaluation will always point to an assertion, and have a true/false or </w:t>
+      </w:r>
+      <w:proofErr w:type="gramStart"/>
+      <w:r>
+        <w:t>0-1 float</w:t>
+      </w:r>
+      <w:proofErr w:type="gramEnd"/>
+      <w:r>
+        <w:t xml:space="preserve"> value judging its "truthfulness". Evaluations are signed by the creators DID and timestamped.</w:t>
       </w:r>
     </w:p>
     <w:p>
@@ -1627,14 +1690,6 @@
       <w:r>
         <w:br w:type="page"/>
       </w:r>
-    </w:p>
-    <w:p>
-      <w:pPr>
-        <w:spacing w:line="240" w:lineRule="auto"/>
-        <w:jc w:val="left"/>
-      </w:pPr>
-      <w:bookmarkStart w:id="6" w:name="portable-reputation-toolkit-use-cases"/>
-      <w:bookmarkEnd w:id="6"/>
       <w:r>
         <w:rPr>
           <w:noProof/>
@@ -1644,7 +1699,7 @@
             <v:stroke joinstyle="miter"/>
             <v:path gradientshapeok="t" o:connecttype="rect"/>
           </v:shapetype>
-          <v:shape id="_x0000_s1031" type="#_x0000_t202" style="position:absolute;margin-left:0;margin-top:0;width:506.3pt;height:377.5pt;z-index:251669504;visibility:visible;mso-wrap-style:square;mso-wrap-edited:f;mso-width-percent:0;mso-wrap-distance-left:9pt;mso-wrap-distance-top:0;mso-wrap-distance-right:9pt;mso-wrap-distance-bottom:0;mso-position-horizontal:absolute;mso-position-horizontal-relative:text;mso-position-vertical:absolute;mso-position-vertical-relative:text;mso-width-percent:0;mso-width-relative:page;mso-height-relative:page;v-text-anchor:top" wrapcoords="-32 0 -32 21554 21632 21554 21632 0 -32 0" o:gfxdata="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" fillcolor="white [3212]" strokecolor="black [3213]" strokeweight="1pt">
+          <v:shape id="_x0000_s1031" type="#_x0000_t202" style="position:absolute;margin-left:0;margin-top:36pt;width:506.3pt;height:395.5pt;z-index:251669504;visibility:visible;mso-wrap-style:square;mso-wrap-edited:f;mso-width-percent:0;mso-wrap-distance-left:9pt;mso-wrap-distance-top:0;mso-wrap-distance-right:9pt;mso-wrap-distance-bottom:0;mso-position-horizontal:absolute;mso-position-horizontal-relative:text;mso-position-vertical:absolute;mso-position-vertical-relative:text;mso-width-percent:0;mso-width-relative:page;mso-height-relative:page;v-text-anchor:top" wrapcoords="-32 0 -32 21554 21632 21554 21632 0 -32 0" o:gfxdata="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" fillcolor="white [3212]" strokecolor="black [3213]" strokeweight="1pt">
             <v:fill opacity="58853f"/>
             <v:shadow opacity=".75" offset="8979emu,8979emu"/>
             <v:textbox style="mso-next-textbox:#_x0000_s1031" inset=",7.2pt,,7.2pt">
@@ -1674,7 +1729,15 @@
                     <w:t xml:space="preserve">Authors: </w:t>
                   </w:r>
                   <w:r>
-                    <w:t>Christopher Allen, Tim Daubenschütz, Manu Sporny, Noah Thorp, Harlan Wood, Glenn Willen, Alessandro Voto</w:t>
+                    <w:t xml:space="preserve">Christopher Allen, Tim Daubenschütz, Manu Sporny, Noah Thorp, Harlan Wood, Glenn Willen, </w:t>
+                  </w:r>
+                  <w:proofErr w:type="gramStart"/>
+                  <w:r>
+                    <w:t>Alessandro</w:t>
+                  </w:r>
+                  <w:proofErr w:type="gramEnd"/>
+                  <w:r>
+                    <w:t xml:space="preserve"> Voto</w:t>
                   </w:r>
                 </w:p>
                 <w:p>
@@ -1690,6 +1753,28 @@
                   <w:r>
                     <w:t>Noah Thorp</w:t>
                   </w:r>
+                </w:p>
+                <w:p>
+                  <w:pPr>
+                    <w:pStyle w:val="BodyText"/>
+                    <w:rPr>
+                      <w:b/>
+                    </w:rPr>
+                  </w:pPr>
+                  <w:r>
+                    <w:rPr>
+                      <w:b/>
+                    </w:rPr>
+                    <w:t xml:space="preserve">Technical Implementation: </w:t>
+                  </w:r>
+                  <w:hyperlink r:id="rId14" w:history="1">
+                    <w:r>
+                      <w:rPr>
+                        <w:rStyle w:val="Hyperlink"/>
+                      </w:rPr>
+                      <w:t>https://github.com/WebOfTrustInfo/portable-reputation-toolkit/</w:t>
+                    </w:r>
+                  </w:hyperlink>
                 </w:p>
                 <w:p>
                   <w:pPr>
@@ -1709,7 +1794,7 @@
                   <w:r>
                     <w:t xml:space="preserve">This paper was produced as part of the </w:t>
                   </w:r>
-                  <w:hyperlink r:id="rId14" w:history="1">
+                  <w:hyperlink r:id="rId15" w:history="1">
                     <w:r>
                       <w:rPr>
                         <w:rStyle w:val="Hyperlink"/>
@@ -1836,7 +1921,15 @@
                 </w:p>
                 <w:p>
                   <w:r>
-                    <w:t xml:space="preserve">The design workshop and this paper are just starting points for Rebooting the Web of Trust. If you have any comments, thoughts, or expansions on this paper, please post them to our GitHub issues page: </w:t>
+                    <w:t xml:space="preserve">The design workshop and this paper are just starting points for </w:t>
+                  </w:r>
+                  <w:proofErr w:type="gramStart"/>
+                  <w:r>
+                    <w:t>Rebooting</w:t>
+                  </w:r>
+                  <w:proofErr w:type="gramEnd"/>
+                  <w:r>
+                    <w:t xml:space="preserve"> the Web of Trust. If you have any comments, thoughts, or expansions on this paper, please post them to our GitHub issues page: </w:t>
                   </w:r>
                   <w:r>
                     <w:tab/>
@@ -1846,7 +1939,7 @@
                   <w:pPr>
                     <w:ind w:firstLine="720"/>
                   </w:pPr>
-                  <w:hyperlink r:id="rId15" w:history="1">
+                  <w:hyperlink r:id="rId16" w:history="1">
                     <w:r>
                       <w:rPr>
                         <w:rStyle w:val="Hyperlink"/>
@@ -1896,12 +1989,20 @@
         </w:pict>
       </w:r>
     </w:p>
+    <w:p>
+      <w:pPr>
+        <w:spacing w:line="240" w:lineRule="auto"/>
+        <w:jc w:val="left"/>
+      </w:pPr>
+      <w:bookmarkStart w:id="6" w:name="portable-reputation-toolkit-use-cases"/>
+      <w:bookmarkEnd w:id="6"/>
+    </w:p>
     <w:sectPr>
       <w:type w:val="continuous"/>
       <w:pgSz w:w="12240" w:h="15840"/>
       <w:pgMar w:top="1440" w:right="1080" w:bottom="1440" w:left="1080" w:gutter="0"/>
       <w:titlePg/>
-      <w:printerSettings r:id="rId16"/>
+      <w:printerSettings r:id="rId17"/>
     </w:sectPr>
   </w:body>
 </w:document>
@@ -2312,17 +2413,7 @@
       </w:pPr>
     </w:pPrDefault>
   </w:docDefaults>
-  <w:latentStyles w:defLockedState="0" w:defUIPriority="0" w:defSemiHidden="0" w:defUnhideWhenUsed="0" w:defQFormat="0" w:count="276">
-    <w:lsdException w:name="Normal" w:qFormat="1"/>
-    <w:lsdException w:name="heading 1" w:uiPriority="9" w:qFormat="1"/>
-    <w:lsdException w:name="heading 2" w:uiPriority="9" w:qFormat="1"/>
-    <w:lsdException w:name="heading 3" w:uiPriority="9" w:qFormat="1"/>
-    <w:lsdException w:name="heading 4" w:uiPriority="9" w:qFormat="1"/>
-    <w:lsdException w:name="heading 5" w:uiPriority="9" w:qFormat="1"/>
-    <w:lsdException w:name="heading 6" w:uiPriority="9" w:qFormat="1"/>
-    <w:lsdException w:name="Body Text" w:qFormat="1"/>
-    <w:lsdException w:name="Normal (Web)" w:uiPriority="99"/>
-  </w:latentStyles>
+  <w:latentStyles w:defLockedState="0" w:defUIPriority="0" w:defSemiHidden="0" w:defUnhideWhenUsed="0" w:defQFormat="0" w:count="276"/>
   <w:style w:type="paragraph" w:default="1" w:styleId="Normal">
     <w:name w:val="Normal"/>
     <w:qFormat/>

</xml_diff>

<commit_message>
Adjusted look of URLs
</commit_message>
<xml_diff>
--- a/final-documents/reputation-toolkit.docx
+++ b/final-documents/reputation-toolkit.docx
@@ -95,8 +95,37 @@
         <w:spacing w:after="480" w:line="240" w:lineRule="auto"/>
       </w:pPr>
       <w:r>
-        <w:t>By Christopher Allen, Tim Daubenschütz, Manu Sporny, Noah Thorp, Harlan Wood, Glenn Willen, Alessandro Voto</w:t>
-      </w:r>
+        <w:t xml:space="preserve">By Christopher Allen, Tim </w:t>
+      </w:r>
+      <w:proofErr w:type="spellStart"/>
+      <w:r>
+        <w:t>Daubenschütz</w:t>
+      </w:r>
+      <w:proofErr w:type="spellEnd"/>
+      <w:r>
+        <w:t xml:space="preserve">, Manu </w:t>
+      </w:r>
+      <w:proofErr w:type="spellStart"/>
+      <w:r>
+        <w:t>Sporny</w:t>
+      </w:r>
+      <w:proofErr w:type="spellEnd"/>
+      <w:r>
+        <w:t xml:space="preserve">, Noah Thorp, Harlan Wood, Glenn </w:t>
+      </w:r>
+      <w:proofErr w:type="spellStart"/>
+      <w:r>
+        <w:t>Willen</w:t>
+      </w:r>
+      <w:proofErr w:type="spellEnd"/>
+      <w:r>
+        <w:t xml:space="preserve">, Alessandro </w:t>
+      </w:r>
+      <w:proofErr w:type="spellStart"/>
+      <w:r>
+        <w:t>Voto</w:t>
+      </w:r>
+      <w:proofErr w:type="spellEnd"/>
     </w:p>
     <w:p>
       <w:pPr>
@@ -153,9 +182,6 @@
         <w:fldChar w:fldCharType="separate"/>
       </w:r>
       <w:r>
-        <w:rPr>
-          <w:rStyle w:val="Hyperlink"/>
-        </w:rPr>
         <w:t>https://github.com/WebOfTrustInfo/portable-reputation-toolkit/</w:t>
       </w:r>
       <w:r>
@@ -176,7 +202,15 @@
         <w:pStyle w:val="FirstParagraph"/>
       </w:pPr>
       <w:r>
-        <w:t>In social networks and markets and on value chains we have a hard time determining what is true and who to trust. Verified information is critical for the functioning of a networked democratic society. The portable reputation toolkit is intended to address these issues by using cryptographic signatures and decentralized technology such as decentralized identifiers, blockchain, and distributed data storage.</w:t>
+        <w:t xml:space="preserve">In social networks and markets and on value chains we have a hard time determining what is true and who to trust. Verified information is critical for the functioning of a networked democratic society. The portable reputation toolkit is intended to address these issues by using cryptographic signatures and decentralized technology such as decentralized identifiers, </w:t>
+      </w:r>
+      <w:proofErr w:type="spellStart"/>
+      <w:r>
+        <w:t>blockchain</w:t>
+      </w:r>
+      <w:proofErr w:type="spellEnd"/>
+      <w:r>
+        <w:t>, and distributed data storage.</w:t>
       </w:r>
     </w:p>
     <w:p>
@@ -432,7 +466,15 @@
         <w:t>Journalist</w:t>
       </w:r>
       <w:r>
-        <w:t xml:space="preserve"> Elon searches for many </w:t>
+        <w:t xml:space="preserve"> </w:t>
+      </w:r>
+      <w:proofErr w:type="spellStart"/>
+      <w:r>
+        <w:t>Elon</w:t>
+      </w:r>
+      <w:proofErr w:type="spellEnd"/>
+      <w:r>
+        <w:t xml:space="preserve"> searches for many </w:t>
       </w:r>
       <w:r>
         <w:rPr>
@@ -459,7 +501,15 @@
         <w:t>evidence</w:t>
       </w:r>
       <w:r>
-        <w:t xml:space="preserve"> sources about politician Charles. Elon writes an article detailing the abuse of power by politician Charles. The article carefully references the </w:t>
+        <w:t xml:space="preserve"> sources about politician Charles. </w:t>
+      </w:r>
+      <w:proofErr w:type="spellStart"/>
+      <w:r>
+        <w:t>Elon</w:t>
+      </w:r>
+      <w:proofErr w:type="spellEnd"/>
+      <w:r>
+        <w:t xml:space="preserve"> writes an article detailing the abuse of power by politician Charles. The article carefully references the </w:t>
       </w:r>
       <w:r>
         <w:rPr>
@@ -737,7 +787,15 @@
         <w:t>assertion</w:t>
       </w:r>
       <w:r>
-        <w:t xml:space="preserve"> is timestamped and made available to </w:t>
+        <w:t xml:space="preserve"> is </w:t>
+      </w:r>
+      <w:proofErr w:type="spellStart"/>
+      <w:r>
+        <w:t>timestamped</w:t>
+      </w:r>
+      <w:proofErr w:type="spellEnd"/>
+      <w:r>
+        <w:t xml:space="preserve"> and made available to </w:t>
       </w:r>
       <w:r>
         <w:rPr>
@@ -905,7 +963,15 @@
         <w:t>Fair Trade assertion</w:t>
       </w:r>
       <w:r>
-        <w:t>. This could be a smart tag, as Chronicled has done for counterfeit sneaker checking on a blockchain.</w:t>
+        <w:t xml:space="preserve">. This could be a smart tag, as Chronicled has done for counterfeit sneaker checking on a </w:t>
+      </w:r>
+      <w:proofErr w:type="spellStart"/>
+      <w:r>
+        <w:t>blockchain</w:t>
+      </w:r>
+      <w:proofErr w:type="spellEnd"/>
+      <w:r>
+        <w:t>.</w:t>
       </w:r>
     </w:p>
     <w:p>
@@ -1109,7 +1175,15 @@
         <w:t>Fair Trade assertion</w:t>
       </w:r>
       <w:r>
-        <w:t xml:space="preserve"> came from the DIDs of workers who participated in producing Fair Blend coffee. The app presents a "Contested" claim message, noting both the </w:t>
+        <w:t xml:space="preserve"> came from the </w:t>
+      </w:r>
+      <w:proofErr w:type="spellStart"/>
+      <w:r>
+        <w:t>DIDs</w:t>
+      </w:r>
+      <w:proofErr w:type="spellEnd"/>
+      <w:r>
+        <w:t xml:space="preserve"> of workers who participated in producing Fair Blend coffee. The app presents a "Contested" claim message, noting both the </w:t>
       </w:r>
       <w:r>
         <w:rPr>
@@ -1287,7 +1361,15 @@
         <w:t>Retailer</w:t>
       </w:r>
       <w:r>
-        <w:t xml:space="preserve"> and waves their phone over the NFC tag, which brings up their Fair Trade Association filter app. The app presents a "Verifed" rating for the </w:t>
+        <w:t xml:space="preserve"> and waves their phone over the NFC tag, which brings up their Fair Trade Association filter app. The app presents a "</w:t>
+      </w:r>
+      <w:proofErr w:type="spellStart"/>
+      <w:r>
+        <w:t>Verifed</w:t>
+      </w:r>
+      <w:proofErr w:type="spellEnd"/>
+      <w:r>
+        <w:t xml:space="preserve">" rating for the </w:t>
       </w:r>
       <w:r>
         <w:rPr>
@@ -1350,12 +1432,33 @@
         <w:t>Assertion</w:t>
       </w:r>
       <w:r>
-        <w:t xml:space="preserve"> using a JSON-LD claim format. It is signed with their DID and timestamped with a decentralized timestamping service like Open Timestamps. The assertion includes the submitter’s DID and a target identifier that </w:t>
+        <w:t xml:space="preserve"> using a JSON-LD claim format. It is signed with their DID and </w:t>
+      </w:r>
+      <w:proofErr w:type="spellStart"/>
+      <w:r>
+        <w:t>timestamped</w:t>
+      </w:r>
+      <w:proofErr w:type="spellEnd"/>
+      <w:r>
+        <w:t xml:space="preserve"> with a decentralized </w:t>
+      </w:r>
+      <w:proofErr w:type="spellStart"/>
+      <w:r>
+        <w:t>timestamping</w:t>
+      </w:r>
+      <w:proofErr w:type="spellEnd"/>
+      <w:r>
+        <w:t xml:space="preserve"> service like Open Timestamps. The assertion includes the submitter’s DID and a target identifier that </w:t>
       </w:r>
       <w:proofErr w:type="gramStart"/>
       <w:r>
-        <w:t>the the</w:t>
-      </w:r>
+        <w:t xml:space="preserve">the </w:t>
+      </w:r>
+      <w:proofErr w:type="spellStart"/>
+      <w:r>
+        <w:t>the</w:t>
+      </w:r>
+      <w:proofErr w:type="spellEnd"/>
       <w:proofErr w:type="gramEnd"/>
       <w:r>
         <w:t xml:space="preserve"> assertion is about. Later claims can evaluate or invalidate the statements by pointing to the assertion.</w:t>
@@ -1400,7 +1503,15 @@
       </w:r>
       <w:proofErr w:type="gramEnd"/>
       <w:r>
-        <w:t xml:space="preserve"> value judging its "truthfulness". Evaluations are signed by the creators DID and timestamped.</w:t>
+        <w:t xml:space="preserve"> value judging its "truthfulness". Evaluations are signed by the creators DID and </w:t>
+      </w:r>
+      <w:proofErr w:type="spellStart"/>
+      <w:r>
+        <w:t>timestamped</w:t>
+      </w:r>
+      <w:proofErr w:type="spellEnd"/>
+      <w:r>
+        <w:t>.</w:t>
       </w:r>
     </w:p>
     <w:p>
@@ -1729,7 +1840,31 @@
                     <w:t xml:space="preserve">Authors: </w:t>
                   </w:r>
                   <w:r>
-                    <w:t xml:space="preserve">Christopher Allen, Tim Daubenschütz, Manu Sporny, Noah Thorp, Harlan Wood, Glenn Willen, </w:t>
+                    <w:t xml:space="preserve">Christopher Allen, Tim </w:t>
+                  </w:r>
+                  <w:proofErr w:type="spellStart"/>
+                  <w:r>
+                    <w:t>Daubenschütz</w:t>
+                  </w:r>
+                  <w:proofErr w:type="spellEnd"/>
+                  <w:r>
+                    <w:t xml:space="preserve">, Manu </w:t>
+                  </w:r>
+                  <w:proofErr w:type="spellStart"/>
+                  <w:r>
+                    <w:t>Sporny</w:t>
+                  </w:r>
+                  <w:proofErr w:type="spellEnd"/>
+                  <w:r>
+                    <w:t xml:space="preserve">, Noah Thorp, Harlan Wood, Glenn </w:t>
+                  </w:r>
+                  <w:proofErr w:type="spellStart"/>
+                  <w:r>
+                    <w:t>Willen</w:t>
+                  </w:r>
+                  <w:proofErr w:type="spellEnd"/>
+                  <w:r>
+                    <w:t xml:space="preserve">, </w:t>
                   </w:r>
                   <w:proofErr w:type="gramStart"/>
                   <w:r>
@@ -1737,8 +1872,13 @@
                   </w:r>
                   <w:proofErr w:type="gramEnd"/>
                   <w:r>
-                    <w:t xml:space="preserve"> Voto</w:t>
-                  </w:r>
+                    <w:t xml:space="preserve"> </w:t>
+                  </w:r>
+                  <w:proofErr w:type="spellStart"/>
+                  <w:r>
+                    <w:t>Voto</w:t>
+                  </w:r>
+                  <w:proofErr w:type="spellEnd"/>
                 </w:p>
                 <w:p>
                   <w:pPr>
@@ -1864,12 +2004,27 @@
                     </w:rPr>
                     <w:t xml:space="preserve">Workshop Sponsors: </w:t>
                   </w:r>
+                  <w:proofErr w:type="spellStart"/>
                   <w:r>
                     <w:t>Blockstack</w:t>
                   </w:r>
-                  <w:r>
-                    <w:t>, Microsoft, Netki, Protocol Labs, Tierion</w:t>
-                  </w:r>
+                  <w:proofErr w:type="spellEnd"/>
+                  <w:r>
+                    <w:t xml:space="preserve">, Microsoft, </w:t>
+                  </w:r>
+                  <w:proofErr w:type="spellStart"/>
+                  <w:r>
+                    <w:t>Netki</w:t>
+                  </w:r>
+                  <w:proofErr w:type="spellEnd"/>
+                  <w:r>
+                    <w:t xml:space="preserve">, Protocol Labs, </w:t>
+                  </w:r>
+                  <w:proofErr w:type="spellStart"/>
+                  <w:r>
+                    <w:t>Tierion</w:t>
+                  </w:r>
+                  <w:proofErr w:type="spellEnd"/>
                 </w:p>
                 <w:p>
                   <w:r>
@@ -1896,11 +2051,24 @@
                     <w:t>and Brian Weller</w:t>
                   </w:r>
                   <w:r>
-                    <w:t>, additional paper editorial &amp; layout by Shannon Appelcline, and additional support by Kiara Robles</w:t>
-                  </w:r>
-                  <w:r>
-                    <w:t xml:space="preserve"> and Marta Piekarska</w:t>
-                  </w:r>
+                    <w:t xml:space="preserve">, additional paper editorial &amp; layout by Shannon Appelcline, and additional support by </w:t>
+                  </w:r>
+                  <w:proofErr w:type="spellStart"/>
+                  <w:r>
+                    <w:t>Kiara</w:t>
+                  </w:r>
+                  <w:proofErr w:type="spellEnd"/>
+                  <w:r>
+                    <w:t xml:space="preserve"> Robles</w:t>
+                  </w:r>
+                  <w:r>
+                    <w:t xml:space="preserve"> and Marta </w:t>
+                  </w:r>
+                  <w:proofErr w:type="spellStart"/>
+                  <w:r>
+                    <w:t>Piekarska</w:t>
+                  </w:r>
+                  <w:proofErr w:type="spellEnd"/>
                   <w:r>
                     <w:t>.</w:t>
                   </w:r>
@@ -1929,7 +2097,15 @@
                   </w:r>
                   <w:proofErr w:type="gramEnd"/>
                   <w:r>
-                    <w:t xml:space="preserve"> the Web of Trust. If you have any comments, thoughts, or expansions on this paper, please post them to our GitHub issues page: </w:t>
+                    <w:t xml:space="preserve"> the Web of Trust. If you have any comments, thoughts, or expansions on this paper, please post them to our </w:t>
+                  </w:r>
+                  <w:proofErr w:type="spellStart"/>
+                  <w:r>
+                    <w:t>GitHub</w:t>
+                  </w:r>
+                  <w:proofErr w:type="spellEnd"/>
+                  <w:r>
+                    <w:t xml:space="preserve"> issues page: </w:t>
                   </w:r>
                   <w:r>
                     <w:tab/>

</xml_diff>

<commit_message>
RWOT3 Paper #4: First Cut
</commit_message>
<xml_diff>
--- a/final-documents/reputation-toolkit.docx
+++ b/final-documents/reputation-toolkit.docx
@@ -134,12 +134,17 @@
           <w:i/>
         </w:rPr>
         <w:sectPr>
-          <w:footerReference w:type="default" r:id="rId7"/>
+          <w:headerReference w:type="even" r:id="rId7"/>
+          <w:headerReference w:type="default" r:id="rId8"/>
+          <w:footerReference w:type="even" r:id="rId9"/>
+          <w:footerReference w:type="default" r:id="rId10"/>
+          <w:headerReference w:type="first" r:id="rId11"/>
+          <w:footerReference w:type="first" r:id="rId12"/>
           <w:type w:val="continuous"/>
           <w:pgSz w:w="12240" w:h="15840"/>
           <w:pgMar w:top="1440" w:right="1080" w:bottom="1440" w:left="1080" w:gutter="0"/>
           <w:titlePg/>
-          <w:printerSettings r:id="rId8"/>
+          <w:printerSettings r:id="rId13"/>
         </w:sectPr>
       </w:pPr>
     </w:p>
@@ -1541,7 +1546,7 @@
           <w:pgMar w:top="1440" w:right="1080" w:bottom="1440" w:left="1080" w:gutter="0"/>
           <w:cols w:num="2"/>
           <w:titlePg/>
-          <w:printerSettings r:id="rId9"/>
+          <w:printerSettings r:id="rId14"/>
         </w:sectPr>
       </w:pPr>
       <w:bookmarkStart w:id="5" w:name="appendix-example-workflow-for-decentrali"/>
@@ -1590,7 +1595,7 @@
                     <pic:cNvPicPr/>
                   </pic:nvPicPr>
                   <pic:blipFill>
-                    <a:blip r:embed="rId10"/>
+                    <a:blip r:embed="rId15"/>
                     <a:stretch>
                       <a:fillRect/>
                     </a:stretch>
@@ -1664,7 +1669,7 @@
                     <pic:cNvPicPr/>
                   </pic:nvPicPr>
                   <pic:blipFill>
-                    <a:blip r:embed="rId11"/>
+                    <a:blip r:embed="rId16"/>
                     <a:stretch>
                       <a:fillRect/>
                     </a:stretch>
@@ -1721,7 +1726,7 @@
                     <pic:cNvPicPr/>
                   </pic:nvPicPr>
                   <pic:blipFill>
-                    <a:blip r:embed="rId12"/>
+                    <a:blip r:embed="rId17"/>
                     <a:stretch>
                       <a:fillRect/>
                     </a:stretch>
@@ -1778,7 +1783,7 @@
                     <pic:cNvPicPr/>
                   </pic:nvPicPr>
                   <pic:blipFill>
-                    <a:blip r:embed="rId13"/>
+                    <a:blip r:embed="rId18"/>
                     <a:stretch>
                       <a:fillRect/>
                     </a:stretch>
@@ -1907,7 +1912,7 @@
                     </w:rPr>
                     <w:t xml:space="preserve">Technical Implementation: </w:t>
                   </w:r>
-                  <w:hyperlink r:id="rId14" w:history="1">
+                  <w:hyperlink r:id="rId19" w:history="1">
                     <w:r>
                       <w:rPr>
                         <w:rStyle w:val="Hyperlink"/>
@@ -1934,7 +1939,7 @@
                   <w:r>
                     <w:t xml:space="preserve">This paper was produced as part of the </w:t>
                   </w:r>
-                  <w:hyperlink r:id="rId15" w:history="1">
+                  <w:hyperlink r:id="rId20" w:history="1">
                     <w:r>
                       <w:rPr>
                         <w:rStyle w:val="Hyperlink"/>
@@ -2115,7 +2120,7 @@
                   <w:pPr>
                     <w:ind w:firstLine="720"/>
                   </w:pPr>
-                  <w:hyperlink r:id="rId16" w:history="1">
+                  <w:hyperlink r:id="rId21" w:history="1">
                     <w:r>
                       <w:rPr>
                         <w:rStyle w:val="Hyperlink"/>
@@ -2178,7 +2183,7 @@
       <w:pgSz w:w="12240" w:h="15840"/>
       <w:pgMar w:top="1440" w:right="1080" w:bottom="1440" w:left="1080" w:gutter="0"/>
       <w:titlePg/>
-      <w:printerSettings r:id="rId17"/>
+      <w:printerSettings r:id="rId22"/>
     </w:sectPr>
   </w:body>
 </w:document>
@@ -2190,6 +2195,16 @@
     <w:pPr>
       <w:pStyle w:val="Footer"/>
     </w:pPr>
+  </w:p>
+</w:ftr>
+</file>
+
+<file path=word/footer2.xml><?xml version="1.0" encoding="utf-8"?>
+<w:ftr xmlns:mo="http://schemas.microsoft.com/office/mac/office/2008/main" xmlns:ve="http://schemas.openxmlformats.org/markup-compatibility/2006" xmlns:mv="urn:schemas-microsoft-com:mac:vml" xmlns:o="urn:schemas-microsoft-com:office:office" xmlns:r="http://schemas.openxmlformats.org/officeDocument/2006/relationships" xmlns:m="http://schemas.openxmlformats.org/officeDocument/2006/math" xmlns:v="urn:schemas-microsoft-com:vml" xmlns:wp="http://schemas.openxmlformats.org/drawingml/2006/wordprocessingDrawing" xmlns:w10="urn:schemas-microsoft-com:office:word" xmlns:w="http://schemas.openxmlformats.org/wordprocessingml/2006/main" xmlns:wne="http://schemas.microsoft.com/office/word/2006/wordml">
+  <w:p>
+    <w:pPr>
+      <w:pStyle w:val="Footer"/>
+    </w:pPr>
     <w:r>
       <w:t xml:space="preserve">Portable Reputation Toolkit v1, </w:t>
     </w:r>
@@ -2198,7 +2213,7 @@
         <w:rPr>
           <w:noProof/>
         </w:rPr>
-        <w:t>2/17/17</w:t>
+        <w:t>2/28/17</w:t>
       </w:r>
     </w:fldSimple>
     <w:r>
@@ -2220,7 +2235,7 @@
         <w:rPr>
           <w:noProof/>
         </w:rPr>
-        <w:t>8</w:t>
+        <w:t>2</w:t>
       </w:r>
     </w:fldSimple>
     <w:r>
@@ -2235,6 +2250,16 @@
 </w:ftr>
 </file>
 
+<file path=word/footer3.xml><?xml version="1.0" encoding="utf-8"?>
+<w:ftr xmlns:mo="http://schemas.microsoft.com/office/mac/office/2008/main" xmlns:ve="http://schemas.openxmlformats.org/markup-compatibility/2006" xmlns:mv="urn:schemas-microsoft-com:mac:vml" xmlns:o="urn:schemas-microsoft-com:office:office" xmlns:r="http://schemas.openxmlformats.org/officeDocument/2006/relationships" xmlns:m="http://schemas.openxmlformats.org/officeDocument/2006/math" xmlns:v="urn:schemas-microsoft-com:vml" xmlns:wp="http://schemas.openxmlformats.org/drawingml/2006/wordprocessingDrawing" xmlns:w10="urn:schemas-microsoft-com:office:word" xmlns:w="http://schemas.openxmlformats.org/wordprocessingml/2006/main" xmlns:wne="http://schemas.microsoft.com/office/word/2006/wordml">
+  <w:p>
+    <w:pPr>
+      <w:pStyle w:val="Footer"/>
+    </w:pPr>
+  </w:p>
+</w:ftr>
+</file>
+
 <file path=word/footnotes.xml><?xml version="1.0" encoding="utf-8"?>
 <w:footnotes xmlns:mo="http://schemas.microsoft.com/office/mac/office/2008/main" xmlns:ve="http://schemas.openxmlformats.org/markup-compatibility/2006" xmlns:mv="urn:schemas-microsoft-com:mac:vml" xmlns:o="urn:schemas-microsoft-com:office:office" xmlns:r="http://schemas.openxmlformats.org/officeDocument/2006/relationships" xmlns:m="http://schemas.openxmlformats.org/officeDocument/2006/math" xmlns:v="urn:schemas-microsoft-com:vml" xmlns:wp="http://schemas.openxmlformats.org/drawingml/2006/wordprocessingDrawing" xmlns:w10="urn:schemas-microsoft-com:office:word" xmlns:w="http://schemas.openxmlformats.org/wordprocessingml/2006/main" xmlns:wne="http://schemas.microsoft.com/office/word/2006/wordml">
   <w:footnote w:type="separator" w:id="-1">
@@ -2252,6 +2277,36 @@
     </w:p>
   </w:footnote>
 </w:footnotes>
+</file>
+
+<file path=word/header1.xml><?xml version="1.0" encoding="utf-8"?>
+<w:hdr xmlns:mo="http://schemas.microsoft.com/office/mac/office/2008/main" xmlns:ve="http://schemas.openxmlformats.org/markup-compatibility/2006" xmlns:mv="urn:schemas-microsoft-com:mac:vml" xmlns:o="urn:schemas-microsoft-com:office:office" xmlns:r="http://schemas.openxmlformats.org/officeDocument/2006/relationships" xmlns:m="http://schemas.openxmlformats.org/officeDocument/2006/math" xmlns:v="urn:schemas-microsoft-com:vml" xmlns:wp="http://schemas.openxmlformats.org/drawingml/2006/wordprocessingDrawing" xmlns:w10="urn:schemas-microsoft-com:office:word" xmlns:w="http://schemas.openxmlformats.org/wordprocessingml/2006/main" xmlns:wne="http://schemas.microsoft.com/office/word/2006/wordml">
+  <w:p>
+    <w:pPr>
+      <w:pStyle w:val="Header"/>
+    </w:pPr>
+  </w:p>
+</w:hdr>
+</file>
+
+<file path=word/header2.xml><?xml version="1.0" encoding="utf-8"?>
+<w:hdr xmlns:mo="http://schemas.microsoft.com/office/mac/office/2008/main" xmlns:ve="http://schemas.openxmlformats.org/markup-compatibility/2006" xmlns:mv="urn:schemas-microsoft-com:mac:vml" xmlns:o="urn:schemas-microsoft-com:office:office" xmlns:r="http://schemas.openxmlformats.org/officeDocument/2006/relationships" xmlns:m="http://schemas.openxmlformats.org/officeDocument/2006/math" xmlns:v="urn:schemas-microsoft-com:vml" xmlns:wp="http://schemas.openxmlformats.org/drawingml/2006/wordprocessingDrawing" xmlns:w10="urn:schemas-microsoft-com:office:word" xmlns:w="http://schemas.openxmlformats.org/wordprocessingml/2006/main" xmlns:wne="http://schemas.microsoft.com/office/word/2006/wordml">
+  <w:p>
+    <w:pPr>
+      <w:pStyle w:val="Header"/>
+    </w:pPr>
+  </w:p>
+</w:hdr>
+</file>
+
+<file path=word/header3.xml><?xml version="1.0" encoding="utf-8"?>
+<w:hdr xmlns:mo="http://schemas.microsoft.com/office/mac/office/2008/main" xmlns:ve="http://schemas.openxmlformats.org/markup-compatibility/2006" xmlns:mv="urn:schemas-microsoft-com:mac:vml" xmlns:o="urn:schemas-microsoft-com:office:office" xmlns:r="http://schemas.openxmlformats.org/officeDocument/2006/relationships" xmlns:m="http://schemas.openxmlformats.org/officeDocument/2006/math" xmlns:v="urn:schemas-microsoft-com:vml" xmlns:wp="http://schemas.openxmlformats.org/drawingml/2006/wordprocessingDrawing" xmlns:w10="urn:schemas-microsoft-com:office:word" xmlns:w="http://schemas.openxmlformats.org/wordprocessingml/2006/main" xmlns:wne="http://schemas.microsoft.com/office/word/2006/wordml">
+  <w:p>
+    <w:pPr>
+      <w:pStyle w:val="Header"/>
+    </w:pPr>
+  </w:p>
+</w:hdr>
 </file>
 
 <file path=word/numbering.xml><?xml version="1.0" encoding="utf-8"?>

</xml_diff>